<commit_message>
added pre-loaded list of staples
</commit_message>
<xml_diff>
--- a/Grocery List Specs.docx
+++ b/Grocery List Specs.docx
@@ -80,15 +80,7 @@
         </w:numPr>
       </w:pPr>
       <w:r>
-        <w:t xml:space="preserve">Ability to add items </w:t>
-      </w:r>
-      <w:proofErr w:type="spellStart"/>
-      <w:r>
-        <w:t>adhoc</w:t>
-      </w:r>
-      <w:proofErr w:type="spellEnd"/>
-      <w:r>
-        <w:t xml:space="preserve"> to shopping list</w:t>
+        <w:t>Ability to add items adhoc to shopping list</w:t>
       </w:r>
     </w:p>
     <w:p>
@@ -111,6 +103,18 @@
         <w:pStyle w:val="ListParagraph"/>
         <w:numPr>
           <w:ilvl w:val="0"/>
+          <w:numId w:val="3"/>
+        </w:numPr>
+      </w:pPr>
+      <w:r>
+        <w:t>Can add comments to items</w:t>
+      </w:r>
+    </w:p>
+    <w:p>
+      <w:pPr>
+        <w:pStyle w:val="ListParagraph"/>
+        <w:numPr>
+          <w:ilvl w:val="0"/>
           <w:numId w:val="2"/>
         </w:numPr>
       </w:pPr>
@@ -142,6 +146,18 @@
         <w:t>Items can be added to list and sorted by store (if sales)</w:t>
       </w:r>
     </w:p>
+    <w:p>
+      <w:pPr>
+        <w:pStyle w:val="ListParagraph"/>
+        <w:numPr>
+          <w:ilvl w:val="0"/>
+          <w:numId w:val="2"/>
+        </w:numPr>
+      </w:pPr>
+      <w:r>
+        <w:t>App can’t initialize every time it’s opened. Data needs to save so that final list can be opened in the store and items can be crossed off while shopping.</w:t>
+      </w:r>
+    </w:p>
     <w:p/>
     <w:p/>
     <w:p>
@@ -161,15 +177,7 @@
         </w:numPr>
       </w:pPr>
       <w:r>
-        <w:t xml:space="preserve">Used online </w:t>
-      </w:r>
-      <w:proofErr w:type="gramStart"/>
-      <w:r>
-        <w:t>tutorial  from</w:t>
-      </w:r>
-      <w:proofErr w:type="gramEnd"/>
-      <w:r>
-        <w:t xml:space="preserve"> </w:t>
+        <w:t xml:space="preserve">Used online tutorial  from </w:t>
       </w:r>
       <w:hyperlink r:id="rId5" w:history="1">
         <w:r>
@@ -180,15 +188,7 @@
         </w:r>
       </w:hyperlink>
       <w:r>
-        <w:t xml:space="preserve"> to create basic grocery shopping list. List allows user to add items and quantity to a list of items needed to grab. Then allows users to either delete these items from the </w:t>
-      </w:r>
-      <w:proofErr w:type="gramStart"/>
-      <w:r>
-        <w:t>list, or</w:t>
-      </w:r>
-      <w:proofErr w:type="gramEnd"/>
-      <w:r>
-        <w:t xml:space="preserve"> move them to a second list of items in the cart.</w:t>
+        <w:t xml:space="preserve"> to create basic grocery shopping list. List allows user to add items and quantity to a list of items needed to grab. Then allows users to either delete these items from the list, or move them to a second list of items in the cart.</w:t>
       </w:r>
     </w:p>
     <w:p>
@@ -200,15 +200,7 @@
         </w:numPr>
       </w:pPr>
       <w:r>
-        <w:t xml:space="preserve">This tutorial was used as a backbone for my app because I needed help getting started with </w:t>
-      </w:r>
-      <w:proofErr w:type="spellStart"/>
-      <w:r>
-        <w:t>javascript</w:t>
-      </w:r>
-      <w:proofErr w:type="spellEnd"/>
-      <w:r>
-        <w:t xml:space="preserve"> code/dependencies to get the functionality of app to work. </w:t>
+        <w:t xml:space="preserve">This tutorial was used as a backbone for my app because I needed help getting started with javascript code/dependencies to get the functionality of app to work. </w:t>
       </w:r>
     </w:p>
     <w:p>
@@ -220,15 +212,7 @@
         </w:numPr>
       </w:pPr>
       <w:r>
-        <w:t xml:space="preserve">Used the </w:t>
-      </w:r>
-      <w:proofErr w:type="spellStart"/>
-      <w:r>
-        <w:t>javascript</w:t>
-      </w:r>
-      <w:proofErr w:type="spellEnd"/>
-      <w:r>
-        <w:t xml:space="preserve"> code in the tutorial to learn more about the functionality of this app. Then used these ideas to add the remaining user requirements to the app.</w:t>
+        <w:t>Used the javascript code in the tutorial to learn more about the functionality of this app. Then used these ideas to add the remaining user requirements to the app.</w:t>
       </w:r>
     </w:p>
     <w:p>
@@ -241,6 +225,18 @@
       </w:pPr>
       <w:r>
         <w:t>Restyled style.css and added media queries.</w:t>
+      </w:r>
+    </w:p>
+    <w:p>
+      <w:pPr>
+        <w:pStyle w:val="ListParagraph"/>
+        <w:numPr>
+          <w:ilvl w:val="0"/>
+          <w:numId w:val="1"/>
+        </w:numPr>
+      </w:pPr>
+      <w:r>
+        <w:t>Deployed using netlify.com (weeklygrocerylist.netlify.app</w:t>
       </w:r>
     </w:p>
     <w:p/>
@@ -353,15 +349,25 @@
           </w:tcPr>
           <w:p>
             <w:r>
-              <w:t xml:space="preserve">Can </w:t>
+              <w:t>Can adhoc items be added/deleted to/from the shopping list?</w:t>
             </w:r>
-            <w:proofErr w:type="spellStart"/>
+          </w:p>
+        </w:tc>
+        <w:tc>
+          <w:tcPr>
+            <w:tcW w:w="4675" w:type="dxa"/>
+          </w:tcPr>
+          <w:p/>
+        </w:tc>
+      </w:tr>
+      <w:tr>
+        <w:tc>
+          <w:tcPr>
+            <w:tcW w:w="4675" w:type="dxa"/>
+          </w:tcPr>
+          <w:p>
             <w:r>
-              <w:t>adhoc</w:t>
-            </w:r>
-            <w:proofErr w:type="spellEnd"/>
-            <w:r>
-              <w:t xml:space="preserve"> items be added/deleted to/from the shopping list?</w:t>
+              <w:t>Can items be commented?</w:t>
             </w:r>
           </w:p>
         </w:tc>
@@ -397,6 +403,7 @@
           </w:tcPr>
           <w:p>
             <w:r>
+              <w:lastRenderedPageBreak/>
               <w:t>Does shopping list automatically sort items by category in store?</w:t>
             </w:r>
           </w:p>
@@ -426,6 +433,24 @@
           <w:p/>
         </w:tc>
       </w:tr>
+      <w:tr>
+        <w:tc>
+          <w:tcPr>
+            <w:tcW w:w="4675" w:type="dxa"/>
+          </w:tcPr>
+          <w:p>
+            <w:r>
+              <w:t>Does app save data so that list can be opened in the store?</w:t>
+            </w:r>
+          </w:p>
+        </w:tc>
+        <w:tc>
+          <w:tcPr>
+            <w:tcW w:w="4675" w:type="dxa"/>
+          </w:tcPr>
+          <w:p/>
+        </w:tc>
+      </w:tr>
     </w:tbl>
     <w:p/>
     <w:p/>
@@ -434,7 +459,6 @@
         <w:rPr>
           <w:u w:val="single"/>
         </w:rPr>
-        <w:lastRenderedPageBreak/>
         <w:t>Grocery List User Manual</w:t>
       </w:r>
     </w:p>

</xml_diff>

<commit_message>
edit style.css and add 2 fields to form- department and store
</commit_message>
<xml_diff>
--- a/Grocery List Specs.docx
+++ b/Grocery List Specs.docx
@@ -156,6 +156,30 @@
       </w:pPr>
       <w:r>
         <w:t>App can’t initialize every time it’s opened. Data needs to save so that final list can be opened in the store and items can be crossed off while shopping.</w:t>
+      </w:r>
+    </w:p>
+    <w:p>
+      <w:pPr>
+        <w:pStyle w:val="ListParagraph"/>
+        <w:numPr>
+          <w:ilvl w:val="0"/>
+          <w:numId w:val="2"/>
+        </w:numPr>
+      </w:pPr>
+      <w:r>
+        <w:t>Maybe add price in the future</w:t>
+      </w:r>
+    </w:p>
+    <w:p>
+      <w:pPr>
+        <w:pStyle w:val="ListParagraph"/>
+        <w:numPr>
+          <w:ilvl w:val="0"/>
+          <w:numId w:val="2"/>
+        </w:numPr>
+      </w:pPr>
+      <w:r>
+        <w:t>Potentially have meal planner form where ingredients are added to list in bulk</w:t>
       </w:r>
     </w:p>
     <w:p/>
@@ -385,6 +409,7 @@
           </w:tcPr>
           <w:p>
             <w:r>
+              <w:lastRenderedPageBreak/>
               <w:t>Can items be crossed off while shopping?</w:t>
             </w:r>
           </w:p>
@@ -403,7 +428,6 @@
           </w:tcPr>
           <w:p>
             <w:r>
-              <w:lastRenderedPageBreak/>
               <w:t>Does shopping list automatically sort items by category in store?</w:t>
             </w:r>
           </w:p>

</xml_diff>